<commit_message>
Correcció ortogràfica, estil i format. Versió 2 de la PAC.
</commit_message>
<xml_diff>
--- a/preparacio-dades/rsanchezs-PAC2.docx
+++ b/preparacio-dades/rsanchezs-PAC2.docx
@@ -6,9 +6,281 @@
       <w:pPr>
         <w:pStyle w:val="Ttulo1"/>
       </w:pPr>
-      <w:bookmarkStart w:id="21" w:name="exercicis"/>
+      <w:bookmarkStart w:id="21" w:name="format-dentrega"/>
       <w:bookmarkEnd w:id="21"/>
       <w:r>
+        <w:t xml:space="preserve">Format d´entrega</w:t>
+      </w:r>
+    </w:p>
+    <w:p>
+      <w:pPr>
+        <w:pStyle w:val="FirstParagraph"/>
+      </w:pPr>
+      <w:r>
+        <w:t xml:space="preserve">Aquest document s´ha realitzat mitjançant</w:t>
+      </w:r>
+      <w:r>
+        <w:t xml:space="preserve"> </w:t>
+      </w:r>
+      <w:r>
+        <w:rPr>
+          <w:b/>
+        </w:rPr>
+        <w:t xml:space="preserve">Markdown</w:t>
+      </w:r>
+      <w:r>
+        <w:t xml:space="preserve"> </w:t>
+      </w:r>
+      <w:r>
+        <w:rPr>
+          <w:rStyle w:val="Refdenotaalpie"/>
+        </w:rPr>
+        <w:footnoteReference w:id="22"/>
+      </w:r>
+      <w:r>
+        <w:t xml:space="preserve"> </w:t>
+      </w:r>
+      <w:r>
+        <w:t xml:space="preserve">amb l´ajuda del entorn de desenvolupament</w:t>
+      </w:r>
+      <w:r>
+        <w:t xml:space="preserve"> </w:t>
+      </w:r>
+      <w:r>
+        <w:rPr>
+          <w:b/>
+        </w:rPr>
+        <w:t xml:space="preserve">RStudio</w:t>
+      </w:r>
+      <w:r>
+        <w:rPr>
+          <w:rStyle w:val="Refdenotaalpie"/>
+        </w:rPr>
+        <w:footnoteReference w:id="24"/>
+      </w:r>
+      <w:r>
+        <w:t xml:space="preserve"> </w:t>
+      </w:r>
+      <w:r>
+        <w:t xml:space="preserve">utilitzant les característiques que aquest ofereix per</w:t>
+      </w:r>
+      <w:r>
+        <w:t xml:space="preserve"> </w:t>
+      </w:r>
+      <w:r>
+        <w:t xml:space="preserve">a la creació de documents</w:t>
+      </w:r>
+      <w:r>
+        <w:t xml:space="preserve"> </w:t>
+      </w:r>
+      <w:r>
+        <w:rPr>
+          <w:b/>
+        </w:rPr>
+        <w:t xml:space="preserve">R</w:t>
+      </w:r>
+      <w:r>
+        <w:t xml:space="preserve"> </w:t>
+      </w:r>
+      <w:r>
+        <w:t xml:space="preserve">reproduibles.</w:t>
+      </w:r>
+    </w:p>
+    <w:p>
+      <w:pPr>
+        <w:pStyle w:val="Textoindependiente"/>
+      </w:pPr>
+      <w:r>
+        <w:t xml:space="preserve">La documentació generada en la realització de la pràctica es troba allotjada en</w:t>
+      </w:r>
+      <w:r>
+        <w:t xml:space="preserve"> </w:t>
+      </w:r>
+      <w:r>
+        <w:rPr>
+          <w:b/>
+        </w:rPr>
+        <w:t xml:space="preserve">GitHub</w:t>
+      </w:r>
+      <w:r>
+        <w:t xml:space="preserve"> </w:t>
+      </w:r>
+      <w:r>
+        <w:t xml:space="preserve">al següent repositori:</w:t>
+      </w:r>
+    </w:p>
+    <w:p>
+      <w:pPr>
+        <w:pStyle w:val="Compact"/>
+        <w:numPr>
+          <w:numId w:val="1001"/>
+          <w:ilvl w:val="0"/>
+        </w:numPr>
+      </w:pPr>
+      <w:hyperlink r:id="rId26">
+        <w:r>
+          <w:rPr>
+            <w:rStyle w:val="Hipervnculo"/>
+          </w:rPr>
+          <w:t xml:space="preserve">https://github.com/rsanchezs/dataminig</w:t>
+        </w:r>
+      </w:hyperlink>
+    </w:p>
+    <w:p>
+      <w:pPr>
+        <w:pStyle w:val="FirstParagraph"/>
+      </w:pPr>
+      <w:r>
+        <w:t xml:space="preserve">En aquest repositori es poden trobar els següents fitxers:</w:t>
+      </w:r>
+    </w:p>
+    <w:p>
+      <w:pPr>
+        <w:pStyle w:val="Compact"/>
+        <w:numPr>
+          <w:numId w:val="1002"/>
+          <w:ilvl w:val="0"/>
+        </w:numPr>
+      </w:pPr>
+      <w:r>
+        <w:t xml:space="preserve">Aquest document en formats</w:t>
+      </w:r>
+      <w:r>
+        <w:t xml:space="preserve"> </w:t>
+      </w:r>
+      <w:r>
+        <w:rPr>
+          <w:b/>
+        </w:rPr>
+        <w:t xml:space="preserve">pdf</w:t>
+      </w:r>
+      <w:r>
+        <w:t xml:space="preserve"> </w:t>
+      </w:r>
+      <w:r>
+        <w:t xml:space="preserve">i</w:t>
+      </w:r>
+      <w:r>
+        <w:t xml:space="preserve"> </w:t>
+      </w:r>
+      <w:r>
+        <w:rPr>
+          <w:b/>
+        </w:rPr>
+        <w:t xml:space="preserve">docx</w:t>
+      </w:r>
+      <w:r>
+        <w:t xml:space="preserve"> </w:t>
+      </w:r>
+      <w:r>
+        <w:t xml:space="preserve">amb el nom rsanchezs_PAC2.</w:t>
+      </w:r>
+    </w:p>
+    <w:p>
+      <w:pPr>
+        <w:pStyle w:val="Compact"/>
+        <w:numPr>
+          <w:numId w:val="1002"/>
+          <w:ilvl w:val="0"/>
+        </w:numPr>
+      </w:pPr>
+      <w:r>
+        <w:t xml:space="preserve">Un document</w:t>
+      </w:r>
+      <w:r>
+        <w:t xml:space="preserve"> </w:t>
+      </w:r>
+      <w:r>
+        <w:rPr>
+          <w:b/>
+        </w:rPr>
+        <w:t xml:space="preserve">R Markdown</w:t>
+      </w:r>
+      <w:r>
+        <w:rPr>
+          <w:rStyle w:val="Refdenotaalpie"/>
+        </w:rPr>
+        <w:footnoteReference w:id="27"/>
+      </w:r>
+      <w:r>
+        <w:t xml:space="preserve"> </w:t>
+      </w:r>
+      <w:r>
+        <w:t xml:space="preserve">que es pot utilitzar per a reproduir tots els exemples</w:t>
+      </w:r>
+      <w:r>
+        <w:t xml:space="preserve"> </w:t>
+      </w:r>
+      <w:r>
+        <w:t xml:space="preserve">presentats a la PAC.</w:t>
+      </w:r>
+    </w:p>
+    <w:p>
+      <w:pPr>
+        <w:pStyle w:val="Compact"/>
+        <w:numPr>
+          <w:numId w:val="1002"/>
+          <w:ilvl w:val="0"/>
+        </w:numPr>
+      </w:pPr>
+      <w:r>
+        <w:t xml:space="preserve">El conjunt de dades utilitzades.</w:t>
+      </w:r>
+    </w:p>
+    <w:p>
+      <w:pPr>
+        <w:pStyle w:val="Figure"/>
+      </w:pPr>
+      <w:r>
+        <w:drawing>
+          <wp:inline>
+            <wp:extent cx="5034012" cy="2569945"/>
+            <wp:effectExtent b="0" l="0" r="0" t="0"/>
+            <wp:docPr descr="" title="" id="1" name="Picture"/>
+            <a:graphic>
+              <a:graphicData uri="http://schemas.openxmlformats.org/drawingml/2006/picture">
+                <pic:pic>
+                  <pic:nvPicPr>
+                    <pic:cNvPr descr="img/propietat-intelectual.PNG" id="0" name="Picture"/>
+                    <pic:cNvPicPr>
+                      <a:picLocks noChangeArrowheads="1" noChangeAspect="1"/>
+                    </pic:cNvPicPr>
+                  </pic:nvPicPr>
+                  <pic:blipFill>
+                    <a:blip r:embed="rId29"/>
+                    <a:stretch>
+                      <a:fillRect/>
+                    </a:stretch>
+                  </pic:blipFill>
+                  <pic:spPr bwMode="auto">
+                    <a:xfrm>
+                      <a:off x="0" y="0"/>
+                      <a:ext cx="5034012" cy="2569945"/>
+                    </a:xfrm>
+                    <a:prstGeom prst="rect">
+                      <a:avLst/>
+                    </a:prstGeom>
+                    <a:noFill/>
+                    <a:ln w="9525">
+                      <a:noFill/>
+                      <a:headEnd/>
+                      <a:tailEnd/>
+                    </a:ln>
+                  </pic:spPr>
+                </pic:pic>
+              </a:graphicData>
+            </a:graphic>
+          </wp:inline>
+        </w:drawing>
+      </w:r>
+    </w:p>
+    <w:p>
+      <w:pPr>
+        <w:pStyle w:val="Ttulo1"/>
+      </w:pPr>
+      <w:bookmarkStart w:id="30" w:name="exercicis"/>
+      <w:bookmarkEnd w:id="30"/>
+      <w:r>
         <w:t xml:space="preserve">Exercicis</w:t>
       </w:r>
     </w:p>
@@ -16,8 +288,8 @@
       <w:pPr>
         <w:pStyle w:val="Ttulo2"/>
       </w:pPr>
-      <w:bookmarkStart w:id="22" w:name="exercici-1"/>
-      <w:bookmarkEnd w:id="22"/>
+      <w:bookmarkStart w:id="31" w:name="exercici-1"/>
+      <w:bookmarkEnd w:id="31"/>
       <w:r>
         <w:t xml:space="preserve">Exercici 1</w:t>
       </w:r>
@@ -156,8 +428,8 @@
       <w:pPr>
         <w:pStyle w:val="Ttulo3"/>
       </w:pPr>
-      <w:bookmarkStart w:id="23" w:name="normalitzacio-per-la-diferencia"/>
-      <w:bookmarkEnd w:id="23"/>
+      <w:bookmarkStart w:id="32" w:name="normalitzacio-per-la-diferencia"/>
+      <w:bookmarkEnd w:id="32"/>
       <w:r>
         <w:t xml:space="preserve">Normalització per la diferència</w:t>
       </w:r>
@@ -393,7 +665,7 @@
         <w:rPr>
           <w:rStyle w:val="Refdenotaalpie"/>
         </w:rPr>
-        <w:footnoteReference w:id="24"/>
+        <w:footnoteReference w:id="33"/>
       </w:r>
       <w:r>
         <w:t xml:space="preserve">del següent</w:t>
@@ -429,7 +701,7 @@
         <w:rPr>
           <w:rStyle w:val="Refdenotaalpie"/>
         </w:rPr>
-        <w:footnoteReference w:id="26"/>
+        <w:footnoteReference w:id="35"/>
       </w:r>
       <w:r>
         <w:t xml:space="preserve">:</w:t>
@@ -829,8 +1101,8 @@
       <w:pPr>
         <w:pStyle w:val="Ttulo3"/>
       </w:pPr>
-      <w:bookmarkStart w:id="27" w:name="escalat-decimal"/>
-      <w:bookmarkEnd w:id="27"/>
+      <w:bookmarkStart w:id="36" w:name="escalat-decimal"/>
+      <w:bookmarkEnd w:id="36"/>
       <w:r>
         <w:t xml:space="preserve">Escalat decimal</w:t>
       </w:r>
@@ -1199,8 +1471,8 @@
       <w:pPr>
         <w:pStyle w:val="Ttulo3"/>
       </w:pPr>
-      <w:bookmarkStart w:id="28" w:name="norm-sd"/>
-      <w:bookmarkEnd w:id="28"/>
+      <w:bookmarkStart w:id="37" w:name="norm-sd"/>
+      <w:bookmarkEnd w:id="37"/>
       <w:r>
         <w:t xml:space="preserve">Normalització basada en la desviació estàndard: estandardització de valors</w:t>
       </w:r>
@@ -1579,8 +1851,8 @@
       <w:pPr>
         <w:pStyle w:val="Ttulo2"/>
       </w:pPr>
-      <w:bookmarkStart w:id="29" w:name="exercici-2"/>
-      <w:bookmarkEnd w:id="29"/>
+      <w:bookmarkStart w:id="38" w:name="exercici-2"/>
+      <w:bookmarkEnd w:id="38"/>
       <w:r>
         <w:t xml:space="preserve">Exercici 2</w:t>
       </w:r>
@@ -1669,217 +1941,6 @@
       </w:r>
       <w:r>
         <w:t xml:space="preserve">d´atributs:</w:t>
-      </w:r>
-    </w:p>
-    <w:p>
-      <w:pPr>
-        <w:numPr>
-          <w:numId w:val="1001"/>
-          <w:ilvl w:val="0"/>
-        </w:numPr>
-      </w:pPr>
-      <w:r>
-        <w:t xml:space="preserve">Mètodes de selecció d´atributs</w:t>
-      </w:r>
-    </w:p>
-    <w:p>
-      <w:pPr>
-        <w:numPr>
-          <w:numId w:val="1001"/>
-          <w:ilvl w:val="0"/>
-        </w:numPr>
-      </w:pPr>
-      <w:r>
-        <w:t xml:space="preserve">Mètodes de reducció del nombre d´atributs</w:t>
-      </w:r>
-    </w:p>
-    <w:p>
-      <w:pPr>
-        <w:pStyle w:val="FirstParagraph"/>
-      </w:pPr>
-      <w:r>
-        <w:t xml:space="preserve">Tot seguit explicarem en que consisteixen cada un dels mètodes i presentarem algunes</w:t>
-      </w:r>
-      <w:r>
-        <w:t xml:space="preserve"> </w:t>
-      </w:r>
-      <w:r>
-        <w:t xml:space="preserve">de les tècniques més importants per a la reducció d´atributs.</w:t>
-      </w:r>
-    </w:p>
-    <w:p>
-      <w:pPr>
-        <w:pStyle w:val="Ttulo3"/>
-      </w:pPr>
-      <w:bookmarkStart w:id="30" w:name="metodes-de-seleccio-datributs"/>
-      <w:bookmarkEnd w:id="30"/>
-      <w:r>
-        <w:t xml:space="preserve">Mètodes de selecció d´atributs</w:t>
-      </w:r>
-    </w:p>
-    <w:p>
-      <w:pPr>
-        <w:pStyle w:val="FirstParagraph"/>
-      </w:pPr>
-      <w:r>
-        <w:t xml:space="preserve">La</w:t>
-      </w:r>
-      <w:r>
-        <w:t xml:space="preserve"> </w:t>
-      </w:r>
-      <w:r>
-        <w:rPr>
-          <w:b/>
-        </w:rPr>
-        <w:t xml:space="preserve">selecció d´atributs</w:t>
-      </w:r>
-      <w:r>
-        <w:t xml:space="preserve"> </w:t>
-      </w:r>
-      <w:r>
-        <w:t xml:space="preserve">consisteix a escollir únicament atributs que són realment</w:t>
-      </w:r>
-      <w:r>
-        <w:t xml:space="preserve"> </w:t>
-      </w:r>
-      <w:r>
-        <w:t xml:space="preserve">rellevants per a resoldre el problema, descartant aquells que no ens aporten informació</w:t>
-      </w:r>
-      <w:r>
-        <w:t xml:space="preserve"> </w:t>
-      </w:r>
-      <w:r>
-        <w:t xml:space="preserve">rellevant per a resoldre el problema.</w:t>
-      </w:r>
-    </w:p>
-    <w:p>
-      <w:pPr>
-        <w:pStyle w:val="Textoindependiente"/>
-      </w:pPr>
-      <w:r>
-        <w:t xml:space="preserve">Depenent de si la selecció de característiques fa ús o no de la informació del mètode</w:t>
-      </w:r>
-      <w:r>
-        <w:t xml:space="preserve"> </w:t>
-      </w:r>
-      <w:r>
-        <w:t xml:space="preserve">de classificació posterior, podem definir la següent taxonomia:</w:t>
-      </w:r>
-    </w:p>
-    <w:p>
-      <w:pPr>
-        <w:numPr>
-          <w:numId w:val="1002"/>
-          <w:ilvl w:val="0"/>
-        </w:numPr>
-      </w:pPr>
-      <w:r>
-        <w:t xml:space="preserve">Els</w:t>
-      </w:r>
-      <w:r>
-        <w:t xml:space="preserve"> </w:t>
-      </w:r>
-      <w:r>
-        <w:rPr>
-          <w:b/>
-        </w:rPr>
-        <w:t xml:space="preserve">algoritmes filtre</w:t>
-      </w:r>
-      <w:r>
-        <w:t xml:space="preserve"> </w:t>
-      </w:r>
-      <w:r>
-        <w:t xml:space="preserve">(</w:t>
-      </w:r>
-      <w:r>
-        <w:rPr>
-          <w:i/>
-        </w:rPr>
-        <w:t xml:space="preserve">filter</w:t>
-      </w:r>
-      <w:r>
-        <w:t xml:space="preserve">), on els atributs o conjunt d´atributs son evaluats</w:t>
-      </w:r>
-      <w:r>
-        <w:t xml:space="preserve"> </w:t>
-      </w:r>
-      <w:r>
-        <w:t xml:space="preserve">de forma independent respecte del mètode de classificació que s´utilitzarà amb posterioritat.</w:t>
-      </w:r>
-    </w:p>
-    <w:p>
-      <w:pPr>
-        <w:numPr>
-          <w:numId w:val="1002"/>
-          <w:ilvl w:val="0"/>
-        </w:numPr>
-      </w:pPr>
-      <w:r>
-        <w:t xml:space="preserve">Els</w:t>
-      </w:r>
-      <w:r>
-        <w:t xml:space="preserve"> </w:t>
-      </w:r>
-      <w:r>
-        <w:rPr>
-          <w:b/>
-        </w:rPr>
-        <w:t xml:space="preserve">algoritmes empotrats</w:t>
-      </w:r>
-      <w:r>
-        <w:t xml:space="preserve"> </w:t>
-      </w:r>
-      <w:r>
-        <w:t xml:space="preserve">(</w:t>
-      </w:r>
-      <w:r>
-        <w:rPr>
-          <w:i/>
-        </w:rPr>
-        <w:t xml:space="preserve">wrapper</w:t>
-      </w:r>
-      <w:r>
-        <w:t xml:space="preserve">), on el mètode de selecció de característiques</w:t>
-      </w:r>
-      <w:r>
-        <w:t xml:space="preserve"> </w:t>
-      </w:r>
-      <w:r>
-        <w:t xml:space="preserve">utilitza el classificador que usarà amb posterioritat.</w:t>
-      </w:r>
-    </w:p>
-    <w:p>
-      <w:pPr>
-        <w:pStyle w:val="FirstParagraph"/>
-      </w:pPr>
-      <w:r>
-        <w:t xml:space="preserve">A continuació passem a estudiar els diferents mètodes de selecció de característiques i els</w:t>
-      </w:r>
-      <w:r>
-        <w:t xml:space="preserve"> </w:t>
-      </w:r>
-      <w:r>
-        <w:t xml:space="preserve">algoritmes utilitzats.</w:t>
-      </w:r>
-    </w:p>
-    <w:p>
-      <w:pPr>
-        <w:pStyle w:val="Textoindependiente"/>
-      </w:pPr>
-      <w:r>
-        <w:t xml:space="preserve">En primer lloc, explicarem breument els mètodes per a la selecció d´atributs individuals, coneguts com a</w:t>
-      </w:r>
-      <w:r>
-        <w:t xml:space="preserve"> </w:t>
-      </w:r>
-      <w:r>
-        <w:rPr>
-          <w:b/>
-        </w:rPr>
-        <w:t xml:space="preserve">algoritmes univariants</w:t>
-      </w:r>
-      <w:r>
-        <w:t xml:space="preserve">:</w:t>
       </w:r>
     </w:p>
     <w:p>
@@ -1890,22 +1951,7 @@
         </w:numPr>
       </w:pPr>
       <w:r>
-        <w:t xml:space="preserve">Selecció de màxima rellevància (</w:t>
-      </w:r>
-      <w:r>
-        <w:rPr>
-          <w:i/>
-        </w:rPr>
-        <w:t xml:space="preserve">maxium relevance selection</w:t>
-      </w:r>
-      <w:r>
-        <w:t xml:space="preserve">), que utilitza el coeficient</w:t>
-      </w:r>
-      <w:r>
-        <w:t xml:space="preserve"> </w:t>
-      </w:r>
-      <w:r>
-        <w:t xml:space="preserve">de correlació entre cada atribut.</w:t>
+        <w:t xml:space="preserve">Mètodes de selecció d´atributs</w:t>
       </w:r>
     </w:p>
     <w:p>
@@ -1916,30 +1962,39 @@
         </w:numPr>
       </w:pPr>
       <w:r>
-        <w:t xml:space="preserve">Selecció basada en la informació mútua, mesura la informació mútua entre variables</w:t>
-      </w:r>
-      <w:r>
-        <w:t xml:space="preserve"> </w:t>
-      </w:r>
-      <w:r>
-        <w:t xml:space="preserve">aleatòries que modelen cada característica i les etiquetes de classificació.</w:t>
-      </w:r>
-    </w:p>
-    <w:p>
-      <w:pPr>
-        <w:numPr>
-          <w:numId w:val="1003"/>
-          <w:ilvl w:val="0"/>
-        </w:numPr>
-      </w:pPr>
-      <w:r>
-        <w:t xml:space="preserve">Mètodes basats en tests estadístics, apliquen tests estadístics de hipòtesi sobre les</w:t>
-      </w:r>
-      <w:r>
-        <w:t xml:space="preserve"> </w:t>
-      </w:r>
-      <w:r>
-        <w:t xml:space="preserve">dades, com per exemple el</w:t>
+        <w:t xml:space="preserve">Mètodes de reducció del nombre d´atributs</w:t>
+      </w:r>
+    </w:p>
+    <w:p>
+      <w:pPr>
+        <w:pStyle w:val="FirstParagraph"/>
+      </w:pPr>
+      <w:r>
+        <w:t xml:space="preserve">Tot seguit explicarem en que consisteixen cada un dels mètodes i presentarem algunes</w:t>
+      </w:r>
+      <w:r>
+        <w:t xml:space="preserve"> </w:t>
+      </w:r>
+      <w:r>
+        <w:t xml:space="preserve">de les tècniques més importants per a la reducció d´atributs.</w:t>
+      </w:r>
+    </w:p>
+    <w:p>
+      <w:pPr>
+        <w:pStyle w:val="Ttulo3"/>
+      </w:pPr>
+      <w:bookmarkStart w:id="39" w:name="metodes-de-seleccio-datributs"/>
+      <w:bookmarkEnd w:id="39"/>
+      <w:r>
+        <w:t xml:space="preserve">Mètodes de selecció d´atributs</w:t>
+      </w:r>
+    </w:p>
+    <w:p>
+      <w:pPr>
+        <w:pStyle w:val="FirstParagraph"/>
+      </w:pPr>
+      <w:r>
+        <w:t xml:space="preserve">La</w:t>
       </w:r>
       <w:r>
         <w:t xml:space="preserve"> </w:t>
@@ -1948,45 +2003,39 @@
         <w:rPr>
           <w:b/>
         </w:rPr>
-        <w:t xml:space="preserve">t-static</w:t>
-      </w:r>
-      <w:r>
-        <w:t xml:space="preserve"> </w:t>
-      </w:r>
-      <w:r>
-        <w:t xml:space="preserve">o el</w:t>
-      </w:r>
-      <w:r>
-        <w:t xml:space="preserve"> </w:t>
-      </w:r>
-      <w:r>
-        <w:rPr>
-          <w:b/>
-        </w:rPr>
-        <w:t xml:space="preserve">chi-square</w:t>
-      </w:r>
-      <w:r>
-        <w:t xml:space="preserve">.</w:t>
-      </w:r>
-    </w:p>
-    <w:p>
-      <w:pPr>
-        <w:pStyle w:val="FirstParagraph"/>
-      </w:pPr>
-      <w:r>
-        <w:t xml:space="preserve">En segon lloc, trobem els mètodes de selecció de subconjunts d´atributs, coneguts com a</w:t>
-      </w:r>
-      <w:r>
-        <w:t xml:space="preserve"> </w:t>
-      </w:r>
-      <w:r>
-        <w:rPr>
-          <w:b/>
-        </w:rPr>
-        <w:t xml:space="preserve">algoritmes multivariants</w:t>
-      </w:r>
-      <w:r>
-        <w:t xml:space="preserve">:</w:t>
+        <w:t xml:space="preserve">selecció d´atributs</w:t>
+      </w:r>
+      <w:r>
+        <w:t xml:space="preserve"> </w:t>
+      </w:r>
+      <w:r>
+        <w:t xml:space="preserve">consisteix a escollir únicament atributs que són realment</w:t>
+      </w:r>
+      <w:r>
+        <w:t xml:space="preserve"> </w:t>
+      </w:r>
+      <w:r>
+        <w:t xml:space="preserve">rellevants per a resoldre el problema, descartant aquells que no ens aporten informació</w:t>
+      </w:r>
+      <w:r>
+        <w:t xml:space="preserve"> </w:t>
+      </w:r>
+      <w:r>
+        <w:t xml:space="preserve">rellevant per a resoldre el problema.</w:t>
+      </w:r>
+    </w:p>
+    <w:p>
+      <w:pPr>
+        <w:pStyle w:val="Textoindependiente"/>
+      </w:pPr>
+      <w:r>
+        <w:t xml:space="preserve">Depenent de si la selecció de característiques fa ús o no de la informació del mètode</w:t>
+      </w:r>
+      <w:r>
+        <w:t xml:space="preserve"> </w:t>
+      </w:r>
+      <w:r>
+        <w:t xml:space="preserve">de classificació posterior, podem definir la següent taxonomia:</w:t>
       </w:r>
     </w:p>
     <w:p>
@@ -1997,28 +2046,37 @@
         </w:numPr>
       </w:pPr>
       <w:r>
-        <w:t xml:space="preserve">Recerca exhaustiva (</w:t>
+        <w:t xml:space="preserve">Els</w:t>
+      </w:r>
+      <w:r>
+        <w:t xml:space="preserve"> </w:t>
+      </w:r>
+      <w:r>
+        <w:rPr>
+          <w:b/>
+        </w:rPr>
+        <w:t xml:space="preserve">algoritmes filtre</w:t>
+      </w:r>
+      <w:r>
+        <w:t xml:space="preserve"> </w:t>
+      </w:r>
+      <w:r>
+        <w:t xml:space="preserve">(</w:t>
       </w:r>
       <w:r>
         <w:rPr>
           <w:i/>
         </w:rPr>
-        <w:t xml:space="preserve">exhaustive search</w:t>
-      </w:r>
-      <w:r>
-        <w:t xml:space="preserve">), consisteix en definir un espai de recerca</w:t>
-      </w:r>
-      <w:r>
-        <w:t xml:space="preserve"> </w:t>
-      </w:r>
-      <w:r>
-        <w:t xml:space="preserve">i avaluar, mitjançant un funció de cost, totes les possibles combinacions. Només es aplicable</w:t>
-      </w:r>
-      <w:r>
-        <w:t xml:space="preserve"> </w:t>
-      </w:r>
-      <w:r>
-        <w:t xml:space="preserve">a problemes de dimensionalitat reduïda.</w:t>
+        <w:t xml:space="preserve">filter</w:t>
+      </w:r>
+      <w:r>
+        <w:t xml:space="preserve">), on els atributs o conjunt d´atributs son evaluats</w:t>
+      </w:r>
+      <w:r>
+        <w:t xml:space="preserve"> </w:t>
+      </w:r>
+      <w:r>
+        <w:t xml:space="preserve">de forma independent respecte del mètode de classificació que s´utilitzarà amb posterioritat.</w:t>
       </w:r>
     </w:p>
     <w:p>
@@ -2029,38 +2087,252 @@
         </w:numPr>
       </w:pPr>
       <w:r>
-        <w:t xml:space="preserve">Selecció pas a pas (</w:t>
+        <w:t xml:space="preserve">Els</w:t>
+      </w:r>
+      <w:r>
+        <w:t xml:space="preserve"> </w:t>
+      </w:r>
+      <w:r>
+        <w:rPr>
+          <w:b/>
+        </w:rPr>
+        <w:t xml:space="preserve">algoritmes empotrats</w:t>
+      </w:r>
+      <w:r>
+        <w:t xml:space="preserve"> </w:t>
+      </w:r>
+      <w:r>
+        <w:t xml:space="preserve">(</w:t>
       </w:r>
       <w:r>
         <w:rPr>
           <w:i/>
         </w:rPr>
-        <w:t xml:space="preserve">stepwise selection</w:t>
-      </w:r>
-      <w:r>
-        <w:t xml:space="preserve">), consisteix en iterar per un algoritme en el</w:t>
-      </w:r>
-      <w:r>
-        <w:t xml:space="preserve"> </w:t>
-      </w:r>
-      <w:r>
-        <w:t xml:space="preserve">que cada pas o be afegeix al conjunt d´atributs aquell atribut que augmenta el rendiment</w:t>
-      </w:r>
-      <w:r>
-        <w:t xml:space="preserve"> </w:t>
-      </w:r>
-      <w:r>
-        <w:t xml:space="preserve">global del conjunt, o bé el.elimina aquell atribut que fa que el rendiment empitjori.</w:t>
+        <w:t xml:space="preserve">wrapper</w:t>
+      </w:r>
+      <w:r>
+        <w:t xml:space="preserve">), on el mètode de selecció de característiques</w:t>
+      </w:r>
+      <w:r>
+        <w:t xml:space="preserve"> </w:t>
+      </w:r>
+      <w:r>
+        <w:t xml:space="preserve">utilitza el classificador que usarà amb posterioritat.</w:t>
+      </w:r>
+    </w:p>
+    <w:p>
+      <w:pPr>
+        <w:pStyle w:val="FirstParagraph"/>
+      </w:pPr>
+      <w:r>
+        <w:t xml:space="preserve">A continuació passem a estudiar els diferents mètodes de selecció de característiques i els</w:t>
+      </w:r>
+      <w:r>
+        <w:t xml:space="preserve"> </w:t>
+      </w:r>
+      <w:r>
+        <w:t xml:space="preserve">algoritmes utilitzats.</w:t>
+      </w:r>
+    </w:p>
+    <w:p>
+      <w:pPr>
+        <w:pStyle w:val="Textoindependiente"/>
+      </w:pPr>
+      <w:r>
+        <w:t xml:space="preserve">En primer lloc, explicarem breument els mètodes per a la selecció d´atributs individuals, coneguts com a</w:t>
+      </w:r>
+      <w:r>
+        <w:t xml:space="preserve"> </w:t>
+      </w:r>
+      <w:r>
+        <w:rPr>
+          <w:b/>
+        </w:rPr>
+        <w:t xml:space="preserve">algoritmes univariants</w:t>
+      </w:r>
+      <w:r>
+        <w:t xml:space="preserve">:</w:t>
       </w:r>
     </w:p>
     <w:p>
       <w:pPr>
         <w:numPr>
-          <w:numId w:val="1004"/>
+          <w:numId w:val="1005"/>
           <w:ilvl w:val="0"/>
         </w:numPr>
       </w:pPr>
       <w:r>
+        <w:t xml:space="preserve">Selecció de màxima rellevància (</w:t>
+      </w:r>
+      <w:r>
+        <w:rPr>
+          <w:i/>
+        </w:rPr>
+        <w:t xml:space="preserve">maxium relevance selection</w:t>
+      </w:r>
+      <w:r>
+        <w:t xml:space="preserve">), que utilitza el coeficient</w:t>
+      </w:r>
+      <w:r>
+        <w:t xml:space="preserve"> </w:t>
+      </w:r>
+      <w:r>
+        <w:t xml:space="preserve">de correlació entre cada atribut.</w:t>
+      </w:r>
+    </w:p>
+    <w:p>
+      <w:pPr>
+        <w:numPr>
+          <w:numId w:val="1005"/>
+          <w:ilvl w:val="0"/>
+        </w:numPr>
+      </w:pPr>
+      <w:r>
+        <w:t xml:space="preserve">Selecció basada en la informació mútua, mesura la informació mútua entre variables</w:t>
+      </w:r>
+      <w:r>
+        <w:t xml:space="preserve"> </w:t>
+      </w:r>
+      <w:r>
+        <w:t xml:space="preserve">aleatòries que modelen cada característica i les etiquetes de classificació.</w:t>
+      </w:r>
+    </w:p>
+    <w:p>
+      <w:pPr>
+        <w:numPr>
+          <w:numId w:val="1005"/>
+          <w:ilvl w:val="0"/>
+        </w:numPr>
+      </w:pPr>
+      <w:r>
+        <w:t xml:space="preserve">Mètodes basats en tests estadístics, apliquen tests estadístics de hipòtesi sobre les</w:t>
+      </w:r>
+      <w:r>
+        <w:t xml:space="preserve"> </w:t>
+      </w:r>
+      <w:r>
+        <w:t xml:space="preserve">dades, com per exemple el</w:t>
+      </w:r>
+      <w:r>
+        <w:t xml:space="preserve"> </w:t>
+      </w:r>
+      <w:r>
+        <w:rPr>
+          <w:b/>
+        </w:rPr>
+        <w:t xml:space="preserve">t-static</w:t>
+      </w:r>
+      <w:r>
+        <w:t xml:space="preserve"> </w:t>
+      </w:r>
+      <w:r>
+        <w:t xml:space="preserve">o el</w:t>
+      </w:r>
+      <w:r>
+        <w:t xml:space="preserve"> </w:t>
+      </w:r>
+      <w:r>
+        <w:rPr>
+          <w:b/>
+        </w:rPr>
+        <w:t xml:space="preserve">chi-square</w:t>
+      </w:r>
+      <w:r>
+        <w:t xml:space="preserve">.</w:t>
+      </w:r>
+    </w:p>
+    <w:p>
+      <w:pPr>
+        <w:pStyle w:val="FirstParagraph"/>
+      </w:pPr>
+      <w:r>
+        <w:t xml:space="preserve">En segon lloc, trobem els mètodes de selecció de subconjunts d´atributs, coneguts com a</w:t>
+      </w:r>
+      <w:r>
+        <w:t xml:space="preserve"> </w:t>
+      </w:r>
+      <w:r>
+        <w:rPr>
+          <w:b/>
+        </w:rPr>
+        <w:t xml:space="preserve">algoritmes multivariants</w:t>
+      </w:r>
+      <w:r>
+        <w:t xml:space="preserve">:</w:t>
+      </w:r>
+    </w:p>
+    <w:p>
+      <w:pPr>
+        <w:numPr>
+          <w:numId w:val="1006"/>
+          <w:ilvl w:val="0"/>
+        </w:numPr>
+      </w:pPr>
+      <w:r>
+        <w:t xml:space="preserve">Recerca exhaustiva (</w:t>
+      </w:r>
+      <w:r>
+        <w:rPr>
+          <w:i/>
+        </w:rPr>
+        <w:t xml:space="preserve">exhaustive search</w:t>
+      </w:r>
+      <w:r>
+        <w:t xml:space="preserve">), consisteix en definir un espai de recerca</w:t>
+      </w:r>
+      <w:r>
+        <w:t xml:space="preserve"> </w:t>
+      </w:r>
+      <w:r>
+        <w:t xml:space="preserve">i avaluar, mitjançant un funció de cost, totes les possibles combinacions. Només es aplicable</w:t>
+      </w:r>
+      <w:r>
+        <w:t xml:space="preserve"> </w:t>
+      </w:r>
+      <w:r>
+        <w:t xml:space="preserve">a problemes de dimensionalitat reduïda.</w:t>
+      </w:r>
+    </w:p>
+    <w:p>
+      <w:pPr>
+        <w:numPr>
+          <w:numId w:val="1006"/>
+          <w:ilvl w:val="0"/>
+        </w:numPr>
+      </w:pPr>
+      <w:r>
+        <w:t xml:space="preserve">Selecció pas a pas (</w:t>
+      </w:r>
+      <w:r>
+        <w:rPr>
+          <w:i/>
+        </w:rPr>
+        <w:t xml:space="preserve">stepwise selection</w:t>
+      </w:r>
+      <w:r>
+        <w:t xml:space="preserve">), consisteix en iterar per un algoritme en el</w:t>
+      </w:r>
+      <w:r>
+        <w:t xml:space="preserve"> </w:t>
+      </w:r>
+      <w:r>
+        <w:t xml:space="preserve">que cada pas o be afegeix al conjunt d´atributs aquell atribut que augmenta el rendiment</w:t>
+      </w:r>
+      <w:r>
+        <w:t xml:space="preserve"> </w:t>
+      </w:r>
+      <w:r>
+        <w:t xml:space="preserve">global del conjunt, o bé el.elimina aquell atribut que fa que el rendiment empitjori.</w:t>
+      </w:r>
+    </w:p>
+    <w:p>
+      <w:pPr>
+        <w:numPr>
+          <w:numId w:val="1006"/>
+          <w:ilvl w:val="0"/>
+        </w:numPr>
+      </w:pPr>
+      <w:r>
         <w:t xml:space="preserve">Ramificació i poda (</w:t>
       </w:r>
       <w:r>
@@ -2095,8 +2367,8 @@
       <w:pPr>
         <w:pStyle w:val="Ttulo3"/>
       </w:pPr>
-      <w:bookmarkStart w:id="31" w:name="metodes-dextraccio-datributs"/>
-      <w:bookmarkEnd w:id="31"/>
+      <w:bookmarkStart w:id="40" w:name="metodes-dextraccio-datributs"/>
+      <w:bookmarkEnd w:id="40"/>
       <w:r>
         <w:t xml:space="preserve">Mètodes d´extracció d´atributs</w:t>
       </w:r>
@@ -2125,8 +2397,8 @@
       <w:pPr>
         <w:pStyle w:val="Ttulo4"/>
       </w:pPr>
-      <w:bookmarkStart w:id="32" w:name="analisi-de-components-principals-pca"/>
-      <w:bookmarkEnd w:id="32"/>
+      <w:bookmarkStart w:id="41" w:name="analisi-de-components-principals-pca"/>
+      <w:bookmarkEnd w:id="41"/>
       <w:r>
         <w:t xml:space="preserve">Anàlisi de Components Principals (PCA)</w:t>
       </w:r>
@@ -2215,7 +2487,13 @@
         <w:t xml:space="preserve">houses</w:t>
       </w:r>
       <w:r>
-        <w:t xml:space="preserve">[^3]:</w:t>
+        <w:rPr>
+          <w:rStyle w:val="Refdenotaalpie"/>
+        </w:rPr>
+        <w:footnoteReference w:id="42"/>
+      </w:r>
+      <w:r>
+        <w:t xml:space="preserve">:</w:t>
       </w:r>
     </w:p>
     <w:p>
@@ -3946,7 +4224,7 @@
         <w:rPr>
           <w:rStyle w:val="Refdenotaalpie"/>
         </w:rPr>
-        <w:footnoteReference w:id="33"/>
+        <w:footnoteReference w:id="44"/>
       </w:r>
       <w:r>
         <w:t xml:space="preserve">:</w:t>
@@ -4226,7 +4504,7 @@
         <w:rPr>
           <w:rStyle w:val="VerbatimChar"/>
         </w:rPr>
-        <w:t xml:space="preserve">## [1] 3.90159314 1.73176284 1.01379849 0.87055944 0.28562899 0.12512193</w:t>
+        <w:t xml:space="preserve">## [1] 3.93682672 1.70408055 0.98656214 0.88813178 0.28258159 0.12202825</w:t>
       </w:r>
       <w:r>
         <w:br w:type="textWrapping"/>
@@ -4235,7 +4513,7 @@
         <w:rPr>
           <w:rStyle w:val="VerbatimChar"/>
         </w:rPr>
-        <w:t xml:space="preserve">## [7] 0.05699476 0.01454041</w:t>
+        <w:t xml:space="preserve">## [7] 0.06170897 0.01808000</w:t>
       </w:r>
     </w:p>
     <w:p>
@@ -4305,7 +4583,7 @@
         <w:rPr>
           <w:rStyle w:val="VerbatimChar"/>
         </w:rPr>
-        <w:t xml:space="preserve">## MVAL_Z           0.904         0.225 -0.344                     </w:t>
+        <w:t xml:space="preserve">## MVAL_Z    0.110  0.910         0.185 -0.349                     </w:t>
       </w:r>
       <w:r>
         <w:br w:type="textWrapping"/>
@@ -4314,7 +4592,7 @@
         <w:rPr>
           <w:rStyle w:val="VerbatimChar"/>
         </w:rPr>
-        <w:t xml:space="preserve">## MINC_Z           0.912  0.201         0.343                     </w:t>
+        <w:t xml:space="preserve">## MINC_Z    0.148  0.890  0.230 -0.136  0.333                     </w:t>
       </w:r>
       <w:r>
         <w:br w:type="textWrapping"/>
@@ -4323,7 +4601,7 @@
         <w:rPr>
           <w:rStyle w:val="VerbatimChar"/>
         </w:rPr>
-        <w:t xml:space="preserve">## HAGE_Z   -0.429        -0.438  0.775  0.133                     </w:t>
+        <w:t xml:space="preserve">## HAGE_Z   -0.442        -0.301  0.829  0.150                     </w:t>
       </w:r>
       <w:r>
         <w:br w:type="textWrapping"/>
@@ -4332,7 +4610,7 @@
         <w:rPr>
           <w:rStyle w:val="VerbatimChar"/>
         </w:rPr>
-        <w:t xml:space="preserve">## ROOMS_Z   0.963                             -0.166 -0.161       </w:t>
+        <w:t xml:space="preserve">## ROOMS_Z   0.966                             -0.127 -0.179       </w:t>
       </w:r>
       <w:r>
         <w:br w:type="textWrapping"/>
@@ -4341,7 +4619,7 @@
         <w:rPr>
           <w:rStyle w:val="VerbatimChar"/>
         </w:rPr>
-        <w:t xml:space="preserve">## BEDRMS_Z  0.975                             -0.116              </w:t>
+        <w:t xml:space="preserve">## BEDRMS_Z  0.966 -0.101         0.129        -0.146              </w:t>
       </w:r>
       <w:r>
         <w:br w:type="textWrapping"/>
@@ -4350,7 +4628,7 @@
         <w:rPr>
           <w:rStyle w:val="VerbatimChar"/>
         </w:rPr>
-        <w:t xml:space="preserve">## POPN_Z    0.934 -0.122                0.124  0.280              </w:t>
+        <w:t xml:space="preserve">## POPN_Z    0.940 -0.108                0.106  0.282              </w:t>
       </w:r>
       <w:r>
         <w:br w:type="textWrapping"/>
@@ -4359,7 +4637,7 @@
         <w:rPr>
           <w:rStyle w:val="VerbatimChar"/>
         </w:rPr>
-        <w:t xml:space="preserve">## HHLDS_Z   0.976                0.117                0.135       </w:t>
+        <w:t xml:space="preserve">## HHLDS_Z   0.970                0.145                0.144       </w:t>
       </w:r>
       <w:r>
         <w:br w:type="textWrapping"/>
@@ -4368,7 +4646,7 @@
         <w:rPr>
           <w:rStyle w:val="VerbatimChar"/>
         </w:rPr>
-        <w:t xml:space="preserve">## LAT_Z           -0.218  0.874  0.428                            </w:t>
+        <w:t xml:space="preserve">## LAT_Z    -0.125 -0.225  0.912  0.316                            </w:t>
       </w:r>
       <w:r>
         <w:br w:type="textWrapping"/>
@@ -4395,7 +4673,7 @@
         <w:rPr>
           <w:rStyle w:val="VerbatimChar"/>
         </w:rPr>
-        <w:t xml:space="preserve">## SS loadings    3.902 1.732 1.014 0.871 0.286 0.125 0.057 0.015</w:t>
+        <w:t xml:space="preserve">## SS loadings    3.937 1.704 0.987 0.888 0.283 0.122 0.062 0.018</w:t>
       </w:r>
       <w:r>
         <w:br w:type="textWrapping"/>
@@ -4404,7 +4682,7 @@
         <w:rPr>
           <w:rStyle w:val="VerbatimChar"/>
         </w:rPr>
-        <w:t xml:space="preserve">## Proportion Var 0.488 0.216 0.127 0.109 0.036 0.016 0.007 0.002</w:t>
+        <w:t xml:space="preserve">## Proportion Var 0.492 0.213 0.123 0.111 0.035 0.015 0.008 0.002</w:t>
       </w:r>
       <w:r>
         <w:br w:type="textWrapping"/>
@@ -4413,15 +4691,15 @@
         <w:rPr>
           <w:rStyle w:val="VerbatimChar"/>
         </w:rPr>
-        <w:t xml:space="preserve">## Cumulative Var 0.488 0.704 0.831 0.940 0.975 0.991 0.998 1.000</w:t>
+        <w:t xml:space="preserve">## Cumulative Var 0.492 0.705 0.828 0.939 0.975 0.990 0.998 1.000</w:t>
       </w:r>
     </w:p>
     <w:p>
       <w:pPr>
         <w:pStyle w:val="Ttulo2"/>
       </w:pPr>
-      <w:bookmarkStart w:id="35" w:name="exercici-3"/>
-      <w:bookmarkEnd w:id="35"/>
+      <w:bookmarkStart w:id="46" w:name="exercici-3"/>
+      <w:bookmarkEnd w:id="46"/>
       <w:r>
         <w:t xml:space="preserve">Exercici 3</w:t>
       </w:r>
@@ -4460,7 +4738,7 @@
       <w:pPr>
         <w:pStyle w:val="Compact"/>
         <w:numPr>
-          <w:numId w:val="1005"/>
+          <w:numId w:val="1007"/>
           <w:ilvl w:val="0"/>
         </w:numPr>
       </w:pPr>
@@ -4472,7 +4750,7 @@
       <w:pPr>
         <w:pStyle w:val="Compact"/>
         <w:numPr>
-          <w:numId w:val="1005"/>
+          <w:numId w:val="1007"/>
           <w:ilvl w:val="0"/>
         </w:numPr>
       </w:pPr>
@@ -4490,7 +4768,7 @@
       <w:pPr>
         <w:pStyle w:val="Compact"/>
         <w:numPr>
-          <w:numId w:val="1005"/>
+          <w:numId w:val="1007"/>
           <w:ilvl w:val="0"/>
         </w:numPr>
       </w:pPr>
@@ -4508,8 +4786,8 @@
       <w:pPr>
         <w:pStyle w:val="Ttulo3"/>
       </w:pPr>
-      <w:bookmarkStart w:id="36" w:name="reemplacar-els-valors-desconeguts-per-una-constant"/>
-      <w:bookmarkEnd w:id="36"/>
+      <w:bookmarkStart w:id="47" w:name="reemplacar-els-valors-desconeguts-per-una-constant"/>
+      <w:bookmarkEnd w:id="47"/>
       <w:r>
         <w:t xml:space="preserve">Reemplaçar els valors desconeguts per una constant</w:t>
       </w:r>
@@ -4519,7 +4797,7 @@
         <w:pStyle w:val="FirstParagraph"/>
       </w:pPr>
       <w:r>
-        <w:t xml:space="preserve">En els següents exemples utilizarem el</w:t>
+        <w:t xml:space="preserve">En els següents exemples utilitzarem el</w:t>
       </w:r>
       <w:r>
         <w:t xml:space="preserve"> </w:t>
@@ -4622,7 +4900,7 @@
         <w:pStyle w:val="FirstParagraph"/>
       </w:pPr>
       <w:r>
-        <w:t xml:space="preserve">Realitzem un primer contacte amb el joc de dades, visualitzan la seva estructura i els</w:t>
+        <w:t xml:space="preserve">Realitzem un primer contacte amb el joc de dades, visualitzant la seva estructura i els</w:t>
       </w:r>
       <w:r>
         <w:t xml:space="preserve"> </w:t>
@@ -4677,7 +4955,7 @@
         <w:pStyle w:val="FirstParagraph"/>
       </w:pPr>
       <w:r>
-        <w:t xml:space="preserve">Per tal de simplificar l´exemple i millorar la legibiltat del document només treballarem</w:t>
+        <w:t xml:space="preserve">Per tal de simplificar l´exemple i millorar la llegibilitat del document només treballarem</w:t>
       </w:r>
       <w:r>
         <w:t xml:space="preserve"> </w:t>
@@ -5377,8 +5655,8 @@
       <w:pPr>
         <w:pStyle w:val="Ttulo3"/>
       </w:pPr>
-      <w:bookmarkStart w:id="37" w:name="reemplacar-el-valor-desconegut-amb-la-mitjana"/>
-      <w:bookmarkEnd w:id="37"/>
+      <w:bookmarkStart w:id="48" w:name="reemplacar-el-valor-desconegut-amb-la-mitjana"/>
+      <w:bookmarkEnd w:id="48"/>
       <w:r>
         <w:t xml:space="preserve">Reemplaçar el valor desconegut amb la mitjana</w:t>
       </w:r>
@@ -5573,8 +5851,8 @@
       <w:pPr>
         <w:pStyle w:val="Ttulo3"/>
       </w:pPr>
-      <w:bookmarkStart w:id="38" w:name="reemplacar-el-valor-desconegut-amb-el-valor-mes-frequent"/>
-      <w:bookmarkEnd w:id="38"/>
+      <w:bookmarkStart w:id="49" w:name="reemplacar-el-valor-desconegut-amb-el-valor-mes-frequent"/>
+      <w:bookmarkEnd w:id="49"/>
       <w:r>
         <w:t xml:space="preserve">Reemplaçar el valor desconegut amb el valor més freqüent</w:t>
       </w:r>
@@ -5584,7 +5862,7 @@
         <w:pStyle w:val="FirstParagraph"/>
       </w:pPr>
       <w:r>
-        <w:t xml:space="preserve">A diferència de altres mesures estadístiques, R no proporciona una funció predefinida</w:t>
+        <w:t xml:space="preserve">A diferència de altres mesures estadístiques, R no proporciona una funció definida</w:t>
       </w:r>
       <w:r>
         <w:t xml:space="preserve"> </w:t>
@@ -5940,8 +6218,8 @@
       <w:pPr>
         <w:pStyle w:val="Ttulo3"/>
       </w:pPr>
-      <w:bookmarkStart w:id="39" w:name="reemplacar-amb-un-valor-aleatori-de-la-distribucio-de-la-variable"/>
-      <w:bookmarkEnd w:id="39"/>
+      <w:bookmarkStart w:id="50" w:name="reemplacar-amb-un-valor-aleatori-de-la-distribucio-de-la-variable"/>
+      <w:bookmarkEnd w:id="50"/>
       <w:r>
         <w:t xml:space="preserve">Reemplaçar amb un valor aleàtori de la distribució de la variable</w:t>
       </w:r>
@@ -5951,13 +6229,13 @@
         <w:pStyle w:val="FirstParagraph"/>
       </w:pPr>
       <w:r>
-        <w:t xml:space="preserve">Per últim, a continuació es mostra un exemple de com reeemplaçar amb un valor</w:t>
-      </w:r>
-      <w:r>
-        <w:t xml:space="preserve"> </w:t>
-      </w:r>
-      <w:r>
-        <w:t xml:space="preserve">aleàtori de la distribució de la variable:</w:t>
+        <w:t xml:space="preserve">Per últim, a continuació es mostra un exemple de com reemplaçar amb un valor</w:t>
+      </w:r>
+      <w:r>
+        <w:t xml:space="preserve"> </w:t>
+      </w:r>
+      <w:r>
+        <w:t xml:space="preserve">aleatori de la distribució de la variable:</w:t>
       </w:r>
     </w:p>
     <w:p>
@@ -6114,7 +6392,7 @@
         <w:rPr>
           <w:rStyle w:val="VerbatimChar"/>
         </w:rPr>
-        <w:t xml:space="preserve">## [1] 360</w:t>
+        <w:t xml:space="preserve">## [1] 232</w:t>
       </w:r>
     </w:p>
     <w:p>
@@ -6275,7 +6553,7 @@
         <w:rPr>
           <w:rStyle w:val="VerbatimChar"/>
         </w:rPr>
-        <w:t xml:space="preserve">## 2  31.9       360      71 Europe.</w:t>
+        <w:t xml:space="preserve">## 2  31.9       232      71 Europe.</w:t>
       </w:r>
       <w:r>
         <w:br w:type="textWrapping"/>
@@ -6318,8 +6596,8 @@
       <w:pPr>
         <w:pStyle w:val="Ttulo2"/>
       </w:pPr>
-      <w:bookmarkStart w:id="40" w:name="exercici-4"/>
-      <w:bookmarkEnd w:id="40"/>
+      <w:bookmarkStart w:id="51" w:name="exercici-4"/>
+      <w:bookmarkEnd w:id="51"/>
       <w:r>
         <w:t xml:space="preserve">Exercici 4</w:t>
       </w:r>
@@ -6334,7 +6612,7 @@
       <w:r>
         <w:t xml:space="preserve"> </w:t>
       </w:r>
-      <w:hyperlink r:id="rId41">
+      <w:hyperlink r:id="rId52">
         <w:r>
           <w:rPr>
             <w:rStyle w:val="Hipervnculo"/>
@@ -6368,8 +6646,8 @@
       <w:pPr>
         <w:pStyle w:val="Ttulo3"/>
       </w:pPr>
-      <w:bookmarkStart w:id="42" w:name="carrega-i-examen-preliminar-del-conjunt-de-dades"/>
-      <w:bookmarkEnd w:id="42"/>
+      <w:bookmarkStart w:id="53" w:name="carrega-i-examen-preliminar-del-conjunt-de-dades"/>
+      <w:bookmarkEnd w:id="53"/>
       <w:r>
         <w:t xml:space="preserve">Carrega i exàmen preliminar del conjunt de dades</w:t>
       </w:r>
@@ -6700,8 +6978,8 @@
       <w:pPr>
         <w:pStyle w:val="Ttulo3"/>
       </w:pPr>
-      <w:bookmarkStart w:id="43" w:name="exploracio-i-tractament-de-valors-desconeguts"/>
-      <w:bookmarkEnd w:id="43"/>
+      <w:bookmarkStart w:id="54" w:name="exploracio-i-tractament-de-valors-desconeguts"/>
+      <w:bookmarkEnd w:id="54"/>
       <w:r>
         <w:t xml:space="preserve">Exploració i tractament de valors desconeguts</w:t>
       </w:r>
@@ -6710,8 +6988,8 @@
       <w:pPr>
         <w:pStyle w:val="Ttulo3"/>
       </w:pPr>
-      <w:bookmarkStart w:id="44" w:name="discretizacio-datributs"/>
-      <w:bookmarkEnd w:id="44"/>
+      <w:bookmarkStart w:id="55" w:name="discretizacio-datributs"/>
+      <w:bookmarkEnd w:id="55"/>
       <w:r>
         <w:t xml:space="preserve">Discretizació d´atributs</w:t>
       </w:r>
@@ -6720,18 +6998,18 @@
       <w:pPr>
         <w:pStyle w:val="Ttulo3"/>
       </w:pPr>
-      <w:bookmarkStart w:id="45" w:name="creacio-dun-atribut-nou"/>
-      <w:bookmarkEnd w:id="45"/>
-      <w:r>
-        <w:t xml:space="preserve">Creació d´un atribut nou</w:t>
+      <w:bookmarkStart w:id="56" w:name="creacio-datributs-nous"/>
+      <w:bookmarkEnd w:id="56"/>
+      <w:r>
+        <w:t xml:space="preserve">Creació d´atributs nous</w:t>
       </w:r>
     </w:p>
     <w:p>
       <w:pPr>
         <w:pStyle w:val="Ttulo3"/>
       </w:pPr>
-      <w:bookmarkStart w:id="46" w:name="exploracio-visual-de-les-dades-eda"/>
-      <w:bookmarkEnd w:id="46"/>
+      <w:bookmarkStart w:id="57" w:name="exploracio-visual-de-les-dades-eda"/>
+      <w:bookmarkEnd w:id="57"/>
       <w:r>
         <w:t xml:space="preserve">Exploració visual de les dades (EDA)</w:t>
       </w:r>
@@ -6740,8 +7018,8 @@
       <w:pPr>
         <w:pStyle w:val="Ttulo1"/>
       </w:pPr>
-      <w:bookmarkStart w:id="47" w:name="bibliografia"/>
-      <w:bookmarkEnd w:id="47"/>
+      <w:bookmarkStart w:id="58" w:name="bibliografia"/>
+      <w:bookmarkEnd w:id="58"/>
       <w:r>
         <w:t xml:space="preserve">Bibliografia</w:t>
       </w:r>
@@ -6858,12 +7136,10 @@
           <w:alias w:val="Autor"/>
           <w:tag w:val=""/>
           <w:id w:val="1534151868"/>
-          <w:placeholder>
-            <w:docPart w:val="D3A7CE014F924AF4A4058BCCD3530DBC"/>
-          </w:placeholder>
           <w:dataBinding w:prefixMappings="xmlns:ns0='http://purl.org/dc/elements/1.1/' xmlns:ns1='http://schemas.openxmlformats.org/package/2006/metadata/core-properties' " w:xpath="/ns1:coreProperties[1]/ns0:creator[1]" w:storeItemID="{6C3C8BC8-F283-45AE-878A-BAB7291924A1}"/>
           <w:text/>
         </w:sdtPr>
+        <w:sdtEndPr/>
         <w:sdtContent>
           <w:tc>
             <w:tcPr>
@@ -6886,7 +7162,7 @@
                   <w:sz w:val="18"/>
                   <w:szCs w:val="18"/>
                 </w:rPr>
-                <w:t>RUBÉN sanchez sancho</w:t>
+                <w:t>Ruben Sanchez Sancho</w:t>
               </w:r>
             </w:p>
           </w:tc>
@@ -6977,6 +7253,30 @@
       </w:r>
     </w:p>
   </w:footnote>
+  <w:footnote w:id="22">
+    <w:p>
+      <w:pPr>
+        <w:pStyle w:val="Textonotapie"/>
+      </w:pPr>
+      <w:r>
+        <w:rPr>
+          <w:rStyle w:val="Refdenotaalpie"/>
+        </w:rPr>
+        <w:footnoteRef/>
+      </w:r>
+      <w:r>
+        <w:t xml:space="preserve"> </w:t>
+      </w:r>
+      <w:hyperlink r:id="rId23">
+        <w:r>
+          <w:rPr>
+            <w:rStyle w:val="Hipervnculo"/>
+          </w:rPr>
+          <w:t xml:space="preserve">https://es.wikipedia.org/wiki/Markdown</w:t>
+        </w:r>
+      </w:hyperlink>
+    </w:p>
+  </w:footnote>
   <w:footnote w:id="24">
     <w:p>
       <w:pPr>
@@ -6991,13 +7291,61 @@
       <w:r>
         <w:t xml:space="preserve"> </w:t>
       </w:r>
+      <w:hyperlink r:id="rId25">
+        <w:r>
+          <w:rPr>
+            <w:rStyle w:val="Hipervnculo"/>
+          </w:rPr>
+          <w:t xml:space="preserve">https://www.rstudio.com/</w:t>
+        </w:r>
+      </w:hyperlink>
+    </w:p>
+  </w:footnote>
+  <w:footnote w:id="27">
+    <w:p>
+      <w:pPr>
+        <w:pStyle w:val="Textonotapie"/>
+      </w:pPr>
+      <w:r>
+        <w:rPr>
+          <w:rStyle w:val="Refdenotaalpie"/>
+        </w:rPr>
+        <w:footnoteRef/>
+      </w:r>
+      <w:r>
+        <w:t xml:space="preserve"> </w:t>
+      </w:r>
+      <w:hyperlink r:id="rId28">
+        <w:r>
+          <w:rPr>
+            <w:rStyle w:val="Hipervnculo"/>
+          </w:rPr>
+          <w:t xml:space="preserve">https://rmarkdown.rstudio.com/</w:t>
+        </w:r>
+      </w:hyperlink>
+    </w:p>
+  </w:footnote>
+  <w:footnote w:id="33">
+    <w:p>
+      <w:pPr>
+        <w:pStyle w:val="Textonotapie"/>
+      </w:pPr>
+      <w:r>
+        <w:rPr>
+          <w:rStyle w:val="Refdenotaalpie"/>
+        </w:rPr>
+        <w:footnoteRef/>
+      </w:r>
+      <w:r>
+        <w:t xml:space="preserve"> </w:t>
+      </w:r>
       <w:r>
         <w:t xml:space="preserve">Conjunt de dades disponibles en</w:t>
       </w:r>
       <w:r>
         <w:t xml:space="preserve"> </w:t>
       </w:r>
-      <w:hyperlink r:id="rId25">
+      <w:hyperlink r:id="rId34">
         <w:r>
           <w:rPr>
             <w:rStyle w:val="Hipervnculo"/>
@@ -7007,7 +7355,7 @@
       </w:hyperlink>
     </w:p>
   </w:footnote>
-  <w:footnote w:id="26">
+  <w:footnote w:id="35">
     <w:p>
       <w:pPr>
         <w:pStyle w:val="Textonotapie"/>
@@ -7026,7 +7374,7 @@
       </w:r>
     </w:p>
   </w:footnote>
-  <w:footnote w:id="33">
+  <w:footnote w:id="42">
     <w:p>
       <w:pPr>
         <w:pStyle w:val="Textonotapie"/>
@@ -7041,12 +7389,42 @@
         <w:t xml:space="preserve"> </w:t>
       </w:r>
       <w:r>
+        <w:t xml:space="preserve">Conjunt de dades disponible en StatLib:</w:t>
+      </w:r>
+      <w:r>
+        <w:t xml:space="preserve"> </w:t>
+      </w:r>
+      <w:hyperlink r:id="rId43">
+        <w:r>
+          <w:rPr>
+            <w:rStyle w:val="Hipervnculo"/>
+          </w:rPr>
+          <w:t xml:space="preserve">http://lib.stat.cmu.edu/datasets/houses.zip</w:t>
+        </w:r>
+      </w:hyperlink>
+    </w:p>
+  </w:footnote>
+  <w:footnote w:id="44">
+    <w:p>
+      <w:pPr>
+        <w:pStyle w:val="Textonotapie"/>
+      </w:pPr>
+      <w:r>
+        <w:rPr>
+          <w:rStyle w:val="Refdenotaalpie"/>
+        </w:rPr>
+        <w:footnoteRef/>
+      </w:r>
+      <w:r>
+        <w:t xml:space="preserve"> </w:t>
+      </w:r>
+      <w:r>
         <w:t xml:space="preserve">Podem consultar la documentació en</w:t>
       </w:r>
       <w:r>
         <w:t xml:space="preserve"> </w:t>
       </w:r>
-      <w:hyperlink r:id="rId34">
+      <w:hyperlink r:id="rId45">
         <w:r>
           <w:rPr>
             <w:rStyle w:val="Hipervnculo"/>
@@ -7081,43 +7459,7 @@
         <w:sz w:val="16"/>
         <w:szCs w:val="16"/>
       </w:rPr>
-      <w:t xml:space="preserve">75.584 · </w:t>
-    </w:r>
-    <w:r>
-      <w:rPr>
-        <w:rFonts w:ascii="Arial" w:eastAsia="Arial" w:hAnsi="Arial" w:cs="Arial"/>
-        <w:color w:val="0051BA"/>
-        <w:sz w:val="16"/>
-        <w:szCs w:val="16"/>
-      </w:rPr>
-      <w:t>Mineria</w:t>
-    </w:r>
-    <w:r>
-      <w:rPr>
-        <w:rFonts w:ascii="Arial" w:eastAsia="Arial" w:hAnsi="Arial" w:cs="Arial"/>
-        <w:color w:val="0051BA"/>
-        <w:sz w:val="16"/>
-        <w:szCs w:val="16"/>
-      </w:rPr>
-      <w:t xml:space="preserve"> de Da</w:t>
-    </w:r>
-    <w:r>
-      <w:rPr>
-        <w:rFonts w:ascii="Arial" w:eastAsia="Arial" w:hAnsi="Arial" w:cs="Arial"/>
-        <w:color w:val="0051BA"/>
-        <w:sz w:val="16"/>
-        <w:szCs w:val="16"/>
-      </w:rPr>
-      <w:t>des</w:t>
-    </w:r>
-    <w:r>
-      <w:rPr>
-        <w:rFonts w:ascii="Arial" w:eastAsia="Arial" w:hAnsi="Arial" w:cs="Arial"/>
-        <w:color w:val="0051BA"/>
-        <w:sz w:val="16"/>
-        <w:szCs w:val="16"/>
-      </w:rPr>
-      <w:t xml:space="preserve"> · PEC2 · 2018-2019-S1 · EEES </w:t>
+      <w:t xml:space="preserve">75.584 · Mineria de Dades · PEC2 · 2018-2019-S1 · EEES </w:t>
     </w:r>
     <w:r>
       <w:rPr>
@@ -7144,25 +7486,7 @@
         <w:sz w:val="16"/>
         <w:szCs w:val="16"/>
       </w:rPr>
-      <w:t>studi</w:t>
-    </w:r>
-    <w:r>
-      <w:rPr>
-        <w:rFonts w:ascii="Arial" w:eastAsia="Arial" w:hAnsi="Arial" w:cs="Arial"/>
-        <w:color w:val="BFBFBF"/>
-        <w:sz w:val="16"/>
-        <w:szCs w:val="16"/>
-      </w:rPr>
-      <w:t>s</w:t>
-    </w:r>
-    <w:r>
-      <w:rPr>
-        <w:rFonts w:ascii="Arial" w:eastAsia="Arial" w:hAnsi="Arial" w:cs="Arial"/>
-        <w:color w:val="BFBFBF"/>
-        <w:sz w:val="16"/>
-        <w:szCs w:val="16"/>
-      </w:rPr>
-      <w:t xml:space="preserve"> de </w:t>
+      <w:t xml:space="preserve">studis de </w:t>
     </w:r>
     <w:r>
       <w:rPr>
@@ -7180,25 +7504,7 @@
         <w:sz w:val="16"/>
         <w:szCs w:val="16"/>
       </w:rPr>
-      <w:t>nform</w:t>
-    </w:r>
-    <w:r>
-      <w:rPr>
-        <w:rFonts w:ascii="Arial" w:eastAsia="Arial" w:hAnsi="Arial" w:cs="Arial"/>
-        <w:color w:val="BFBFBF"/>
-        <w:sz w:val="16"/>
-        <w:szCs w:val="16"/>
-      </w:rPr>
-      <w:t>à</w:t>
-    </w:r>
-    <w:r>
-      <w:rPr>
-        <w:rFonts w:ascii="Arial" w:eastAsia="Arial" w:hAnsi="Arial" w:cs="Arial"/>
-        <w:color w:val="BFBFBF"/>
-        <w:sz w:val="16"/>
-        <w:szCs w:val="16"/>
-      </w:rPr>
-      <w:t xml:space="preserve">tica, </w:t>
+      <w:t xml:space="preserve">nformàtica, </w:t>
     </w:r>
     <w:r>
       <w:rPr>
@@ -7216,16 +7522,7 @@
         <w:sz w:val="16"/>
         <w:szCs w:val="16"/>
       </w:rPr>
-      <w:t>ultimèdia</w:t>
-    </w:r>
-    <w:r>
-      <w:rPr>
-        <w:rFonts w:ascii="Arial" w:eastAsia="Arial" w:hAnsi="Arial" w:cs="Arial"/>
-        <w:color w:val="BFBFBF"/>
-        <w:sz w:val="16"/>
-        <w:szCs w:val="16"/>
-      </w:rPr>
-      <w:t xml:space="preserve"> y </w:t>
+      <w:t xml:space="preserve">ultimèdia y </w:t>
     </w:r>
     <w:r>
       <w:rPr>
@@ -7504,8 +7801,476 @@
       <w:lvlJc w:val="left"/>
     </w:lvl>
   </w:abstractNum>
+  <w:abstractNum w:abstractNumId="2" w15:restartNumberingAfterBreak="0">
+    <w:nsid w:val="C99FBD09"/>
+    <w:multiLevelType w:val="multilevel"/>
+    <w:tmpl w:val="54F0E210"/>
+    <w:lvl w:ilvl="0">
+      <w:numFmt w:val="bullet"/>
+      <w:lvlText w:val=" "/>
+      <w:lvlJc w:val="left"/>
+      <w:pPr>
+        <w:tabs>
+          <w:tab w:val="num" w:pos="0"/>
+        </w:tabs>
+        <w:ind w:left="480" w:hanging="480"/>
+      </w:pPr>
+    </w:lvl>
+    <w:lvl w:ilvl="1">
+      <w:numFmt w:val="bullet"/>
+      <w:lvlText w:val=" "/>
+      <w:lvlJc w:val="left"/>
+      <w:pPr>
+        <w:tabs>
+          <w:tab w:val="num" w:pos="720"/>
+        </w:tabs>
+        <w:ind w:left="1200" w:hanging="480"/>
+      </w:pPr>
+    </w:lvl>
+    <w:lvl w:ilvl="2">
+      <w:numFmt w:val="bullet"/>
+      <w:lvlText w:val=" "/>
+      <w:lvlJc w:val="left"/>
+      <w:pPr>
+        <w:tabs>
+          <w:tab w:val="num" w:pos="1440"/>
+        </w:tabs>
+        <w:ind w:left="1920" w:hanging="480"/>
+      </w:pPr>
+    </w:lvl>
+    <w:lvl w:ilvl="3">
+      <w:numFmt w:val="bullet"/>
+      <w:lvlText w:val=" "/>
+      <w:lvlJc w:val="left"/>
+      <w:pPr>
+        <w:tabs>
+          <w:tab w:val="num" w:pos="2160"/>
+        </w:tabs>
+        <w:ind w:left="2640" w:hanging="480"/>
+      </w:pPr>
+    </w:lvl>
+    <w:lvl w:ilvl="4">
+      <w:numFmt w:val="bullet"/>
+      <w:lvlText w:val=" "/>
+      <w:lvlJc w:val="left"/>
+      <w:pPr>
+        <w:tabs>
+          <w:tab w:val="num" w:pos="2880"/>
+        </w:tabs>
+        <w:ind w:left="3360" w:hanging="480"/>
+      </w:pPr>
+    </w:lvl>
+    <w:lvl w:ilvl="5">
+      <w:numFmt w:val="bullet"/>
+      <w:lvlText w:val=" "/>
+      <w:lvlJc w:val="left"/>
+      <w:pPr>
+        <w:tabs>
+          <w:tab w:val="num" w:pos="3600"/>
+        </w:tabs>
+        <w:ind w:left="4080" w:hanging="480"/>
+      </w:pPr>
+    </w:lvl>
+    <w:lvl w:ilvl="6">
+      <w:numFmt w:val="bullet"/>
+      <w:lvlText w:val=" "/>
+      <w:lvlJc w:val="left"/>
+      <w:pPr>
+        <w:tabs>
+          <w:tab w:val="num" w:pos="4320"/>
+        </w:tabs>
+        <w:ind w:left="4800" w:hanging="480"/>
+      </w:pPr>
+    </w:lvl>
+    <w:lvl w:ilvl="7">
+      <w:numFmt w:val="decimal"/>
+      <w:lvlText w:val=""/>
+      <w:lvlJc w:val="left"/>
+    </w:lvl>
+    <w:lvl w:ilvl="8">
+      <w:numFmt w:val="decimal"/>
+      <w:lvlText w:val=""/>
+      <w:lvlJc w:val="left"/>
+    </w:lvl>
+  </w:abstractNum>
+  <w:abstractNum w:abstractNumId="3" w15:restartNumberingAfterBreak="0">
+    <w:nsid w:val="FFFFFF7C"/>
+    <w:multiLevelType w:val="singleLevel"/>
+    <w:tmpl w:val="C6C8683A"/>
+    <w:lvl w:ilvl="0">
+      <w:start w:val="1"/>
+      <w:numFmt w:val="decimal"/>
+      <w:lvlText w:val="%1."/>
+      <w:lvlJc w:val="left"/>
+      <w:pPr>
+        <w:tabs>
+          <w:tab w:val="num" w:pos="1492"/>
+        </w:tabs>
+        <w:ind w:left="1492" w:hanging="360"/>
+      </w:pPr>
+    </w:lvl>
+  </w:abstractNum>
+  <w:abstractNum w:abstractNumId="4" w15:restartNumberingAfterBreak="0">
+    <w:nsid w:val="FFFFFF7D"/>
+    <w:multiLevelType w:val="singleLevel"/>
+    <w:tmpl w:val="7252349C"/>
+    <w:lvl w:ilvl="0">
+      <w:start w:val="1"/>
+      <w:numFmt w:val="decimal"/>
+      <w:lvlText w:val="%1."/>
+      <w:lvlJc w:val="left"/>
+      <w:pPr>
+        <w:tabs>
+          <w:tab w:val="num" w:pos="1209"/>
+        </w:tabs>
+        <w:ind w:left="1209" w:hanging="360"/>
+      </w:pPr>
+    </w:lvl>
+  </w:abstractNum>
+  <w:abstractNum w:abstractNumId="5" w15:restartNumberingAfterBreak="0">
+    <w:nsid w:val="FFFFFF7E"/>
+    <w:multiLevelType w:val="singleLevel"/>
+    <w:tmpl w:val="0AD047B6"/>
+    <w:lvl w:ilvl="0">
+      <w:start w:val="1"/>
+      <w:numFmt w:val="decimal"/>
+      <w:lvlText w:val="%1."/>
+      <w:lvlJc w:val="left"/>
+      <w:pPr>
+        <w:tabs>
+          <w:tab w:val="num" w:pos="926"/>
+        </w:tabs>
+        <w:ind w:left="926" w:hanging="360"/>
+      </w:pPr>
+    </w:lvl>
+  </w:abstractNum>
+  <w:abstractNum w:abstractNumId="6" w15:restartNumberingAfterBreak="0">
+    <w:nsid w:val="FFFFFF7F"/>
+    <w:multiLevelType w:val="singleLevel"/>
+    <w:tmpl w:val="708C4C42"/>
+    <w:lvl w:ilvl="0">
+      <w:start w:val="1"/>
+      <w:numFmt w:val="decimal"/>
+      <w:lvlText w:val="%1."/>
+      <w:lvlJc w:val="left"/>
+      <w:pPr>
+        <w:tabs>
+          <w:tab w:val="num" w:pos="643"/>
+        </w:tabs>
+        <w:ind w:left="643" w:hanging="360"/>
+      </w:pPr>
+    </w:lvl>
+  </w:abstractNum>
+  <w:abstractNum w:abstractNumId="7" w15:restartNumberingAfterBreak="0">
+    <w:nsid w:val="FFFFFF80"/>
+    <w:multiLevelType w:val="singleLevel"/>
+    <w:tmpl w:val="F0AEFC68"/>
+    <w:lvl w:ilvl="0">
+      <w:start w:val="1"/>
+      <w:numFmt w:val="bullet"/>
+      <w:lvlText w:val=""/>
+      <w:lvlJc w:val="left"/>
+      <w:pPr>
+        <w:tabs>
+          <w:tab w:val="num" w:pos="1492"/>
+        </w:tabs>
+        <w:ind w:left="1492" w:hanging="360"/>
+      </w:pPr>
+      <w:rPr>
+        <w:rFonts w:ascii="Symbol" w:hAnsi="Symbol" w:hint="default"/>
+      </w:rPr>
+    </w:lvl>
+  </w:abstractNum>
+  <w:abstractNum w:abstractNumId="8" w15:restartNumberingAfterBreak="0">
+    <w:nsid w:val="FFFFFF81"/>
+    <w:multiLevelType w:val="singleLevel"/>
+    <w:tmpl w:val="D394563E"/>
+    <w:lvl w:ilvl="0">
+      <w:start w:val="1"/>
+      <w:numFmt w:val="bullet"/>
+      <w:lvlText w:val=""/>
+      <w:lvlJc w:val="left"/>
+      <w:pPr>
+        <w:tabs>
+          <w:tab w:val="num" w:pos="1209"/>
+        </w:tabs>
+        <w:ind w:left="1209" w:hanging="360"/>
+      </w:pPr>
+      <w:rPr>
+        <w:rFonts w:ascii="Symbol" w:hAnsi="Symbol" w:hint="default"/>
+      </w:rPr>
+    </w:lvl>
+  </w:abstractNum>
+  <w:abstractNum w:abstractNumId="9" w15:restartNumberingAfterBreak="0">
+    <w:nsid w:val="FFFFFF82"/>
+    <w:multiLevelType w:val="singleLevel"/>
+    <w:tmpl w:val="139A4B5E"/>
+    <w:lvl w:ilvl="0">
+      <w:start w:val="1"/>
+      <w:numFmt w:val="bullet"/>
+      <w:lvlText w:val=""/>
+      <w:lvlJc w:val="left"/>
+      <w:pPr>
+        <w:tabs>
+          <w:tab w:val="num" w:pos="926"/>
+        </w:tabs>
+        <w:ind w:left="926" w:hanging="360"/>
+      </w:pPr>
+      <w:rPr>
+        <w:rFonts w:ascii="Symbol" w:hAnsi="Symbol" w:hint="default"/>
+      </w:rPr>
+    </w:lvl>
+  </w:abstractNum>
+  <w:abstractNum w:abstractNumId="10" w15:restartNumberingAfterBreak="0">
+    <w:nsid w:val="FFFFFF83"/>
+    <w:multiLevelType w:val="singleLevel"/>
+    <w:tmpl w:val="923694DA"/>
+    <w:lvl w:ilvl="0">
+      <w:start w:val="1"/>
+      <w:numFmt w:val="bullet"/>
+      <w:lvlText w:val=""/>
+      <w:lvlJc w:val="left"/>
+      <w:pPr>
+        <w:tabs>
+          <w:tab w:val="num" w:pos="643"/>
+        </w:tabs>
+        <w:ind w:left="643" w:hanging="360"/>
+      </w:pPr>
+      <w:rPr>
+        <w:rFonts w:ascii="Symbol" w:hAnsi="Symbol" w:hint="default"/>
+      </w:rPr>
+    </w:lvl>
+  </w:abstractNum>
+  <w:abstractNum w:abstractNumId="11" w15:restartNumberingAfterBreak="0">
+    <w:nsid w:val="FFFFFF88"/>
+    <w:multiLevelType w:val="singleLevel"/>
+    <w:tmpl w:val="74D8E7A0"/>
+    <w:lvl w:ilvl="0">
+      <w:start w:val="1"/>
+      <w:numFmt w:val="decimal"/>
+      <w:lvlText w:val="%1."/>
+      <w:lvlJc w:val="left"/>
+      <w:pPr>
+        <w:tabs>
+          <w:tab w:val="num" w:pos="360"/>
+        </w:tabs>
+        <w:ind w:left="360" w:hanging="360"/>
+      </w:pPr>
+    </w:lvl>
+  </w:abstractNum>
+  <w:abstractNum w:abstractNumId="12" w15:restartNumberingAfterBreak="0">
+    <w:nsid w:val="FFFFFF89"/>
+    <w:multiLevelType w:val="singleLevel"/>
+    <w:tmpl w:val="EEF83AEA"/>
+    <w:lvl w:ilvl="0">
+      <w:start w:val="1"/>
+      <w:numFmt w:val="bullet"/>
+      <w:lvlText w:val=""/>
+      <w:lvlJc w:val="left"/>
+      <w:pPr>
+        <w:tabs>
+          <w:tab w:val="num" w:pos="360"/>
+        </w:tabs>
+        <w:ind w:left="360" w:hanging="360"/>
+      </w:pPr>
+      <w:rPr>
+        <w:rFonts w:ascii="Symbol" w:hAnsi="Symbol" w:hint="default"/>
+      </w:rPr>
+    </w:lvl>
+  </w:abstractNum>
+  <w:abstractNum w:abstractNumId="13" w15:restartNumberingAfterBreak="0">
+    <w:nsid w:val="721A7C1F"/>
+    <w:multiLevelType w:val="multilevel"/>
+    <w:tmpl w:val="FF82D63E"/>
+    <w:lvl w:ilvl="0">
+      <w:numFmt w:val="bullet"/>
+      <w:lvlText w:val="•"/>
+      <w:lvlJc w:val="left"/>
+      <w:pPr>
+        <w:tabs>
+          <w:tab w:val="num" w:pos="0"/>
+        </w:tabs>
+        <w:ind w:left="480" w:hanging="480"/>
+      </w:pPr>
+    </w:lvl>
+    <w:lvl w:ilvl="1">
+      <w:numFmt w:val="bullet"/>
+      <w:lvlText w:val="–"/>
+      <w:lvlJc w:val="left"/>
+      <w:pPr>
+        <w:tabs>
+          <w:tab w:val="num" w:pos="720"/>
+        </w:tabs>
+        <w:ind w:left="1200" w:hanging="480"/>
+      </w:pPr>
+    </w:lvl>
+    <w:lvl w:ilvl="2">
+      <w:numFmt w:val="bullet"/>
+      <w:lvlText w:val="•"/>
+      <w:lvlJc w:val="left"/>
+      <w:pPr>
+        <w:tabs>
+          <w:tab w:val="num" w:pos="1440"/>
+        </w:tabs>
+        <w:ind w:left="1920" w:hanging="480"/>
+      </w:pPr>
+    </w:lvl>
+    <w:lvl w:ilvl="3">
+      <w:numFmt w:val="bullet"/>
+      <w:lvlText w:val="–"/>
+      <w:lvlJc w:val="left"/>
+      <w:pPr>
+        <w:tabs>
+          <w:tab w:val="num" w:pos="2160"/>
+        </w:tabs>
+        <w:ind w:left="2640" w:hanging="480"/>
+      </w:pPr>
+    </w:lvl>
+    <w:lvl w:ilvl="4">
+      <w:numFmt w:val="bullet"/>
+      <w:lvlText w:val="•"/>
+      <w:lvlJc w:val="left"/>
+      <w:pPr>
+        <w:tabs>
+          <w:tab w:val="num" w:pos="2880"/>
+        </w:tabs>
+        <w:ind w:left="3360" w:hanging="480"/>
+      </w:pPr>
+    </w:lvl>
+    <w:lvl w:ilvl="5">
+      <w:numFmt w:val="bullet"/>
+      <w:lvlText w:val="–"/>
+      <w:lvlJc w:val="left"/>
+      <w:pPr>
+        <w:tabs>
+          <w:tab w:val="num" w:pos="3600"/>
+        </w:tabs>
+        <w:ind w:left="4080" w:hanging="480"/>
+      </w:pPr>
+    </w:lvl>
+    <w:lvl w:ilvl="6">
+      <w:numFmt w:val="bullet"/>
+      <w:lvlText w:val="•"/>
+      <w:lvlJc w:val="left"/>
+      <w:pPr>
+        <w:tabs>
+          <w:tab w:val="num" w:pos="4320"/>
+        </w:tabs>
+        <w:ind w:left="4800" w:hanging="480"/>
+      </w:pPr>
+    </w:lvl>
+    <w:lvl w:ilvl="7">
+      <w:numFmt w:val="decimal"/>
+      <w:lvlText w:val=""/>
+      <w:lvlJc w:val="left"/>
+    </w:lvl>
+    <w:lvl w:ilvl="8">
+      <w:numFmt w:val="decimal"/>
+      <w:lvlText w:val=""/>
+      <w:lvlJc w:val="left"/>
+    </w:lvl>
+  </w:abstractNum>
+  <w:abstractNum w:abstractNumId="14" w15:restartNumberingAfterBreak="0">
+    <w:nsid w:val="7BEBFB44"/>
+    <w:multiLevelType w:val="multilevel"/>
+    <w:tmpl w:val="904E7F48"/>
+    <w:lvl w:ilvl="0">
+      <w:start w:val="1"/>
+      <w:numFmt w:val="decimal"/>
+      <w:lvlText w:val="%1."/>
+      <w:lvlJc w:val="left"/>
+      <w:pPr>
+        <w:tabs>
+          <w:tab w:val="num" w:pos="0"/>
+        </w:tabs>
+        <w:ind w:left="480" w:hanging="480"/>
+      </w:pPr>
+    </w:lvl>
+    <w:lvl w:ilvl="1">
+      <w:start w:val="1"/>
+      <w:numFmt w:val="decimal"/>
+      <w:lvlText w:val="%2."/>
+      <w:lvlJc w:val="left"/>
+      <w:pPr>
+        <w:tabs>
+          <w:tab w:val="num" w:pos="720"/>
+        </w:tabs>
+        <w:ind w:left="1200" w:hanging="480"/>
+      </w:pPr>
+    </w:lvl>
+    <w:lvl w:ilvl="2">
+      <w:start w:val="1"/>
+      <w:numFmt w:val="decimal"/>
+      <w:lvlText w:val="%3."/>
+      <w:lvlJc w:val="left"/>
+      <w:pPr>
+        <w:tabs>
+          <w:tab w:val="num" w:pos="1440"/>
+        </w:tabs>
+        <w:ind w:left="1920" w:hanging="480"/>
+      </w:pPr>
+    </w:lvl>
+    <w:lvl w:ilvl="3">
+      <w:start w:val="1"/>
+      <w:numFmt w:val="decimal"/>
+      <w:lvlText w:val="%4."/>
+      <w:lvlJc w:val="left"/>
+      <w:pPr>
+        <w:tabs>
+          <w:tab w:val="num" w:pos="2160"/>
+        </w:tabs>
+        <w:ind w:left="2640" w:hanging="480"/>
+      </w:pPr>
+    </w:lvl>
+    <w:lvl w:ilvl="4">
+      <w:start w:val="1"/>
+      <w:numFmt w:val="decimal"/>
+      <w:lvlText w:val="%5."/>
+      <w:lvlJc w:val="left"/>
+      <w:pPr>
+        <w:tabs>
+          <w:tab w:val="num" w:pos="2880"/>
+        </w:tabs>
+        <w:ind w:left="3360" w:hanging="480"/>
+      </w:pPr>
+    </w:lvl>
+    <w:lvl w:ilvl="5">
+      <w:start w:val="1"/>
+      <w:numFmt w:val="decimal"/>
+      <w:lvlText w:val="%6."/>
+      <w:lvlJc w:val="left"/>
+      <w:pPr>
+        <w:tabs>
+          <w:tab w:val="num" w:pos="3600"/>
+        </w:tabs>
+        <w:ind w:left="4080" w:hanging="480"/>
+      </w:pPr>
+    </w:lvl>
+    <w:lvl w:ilvl="6">
+      <w:start w:val="1"/>
+      <w:numFmt w:val="decimal"/>
+      <w:lvlText w:val="%7."/>
+      <w:lvlJc w:val="left"/>
+      <w:pPr>
+        <w:tabs>
+          <w:tab w:val="num" w:pos="4320"/>
+        </w:tabs>
+        <w:ind w:left="4800" w:hanging="480"/>
+      </w:pPr>
+    </w:lvl>
+    <w:lvl w:ilvl="7">
+      <w:numFmt w:val="decimal"/>
+      <w:lvlText w:val=""/>
+      <w:lvlJc w:val="left"/>
+    </w:lvl>
+    <w:lvl w:ilvl="8">
+      <w:numFmt w:val="decimal"/>
+      <w:lvlText w:val=""/>
+      <w:lvlJc w:val="left"/>
+    </w:lvl>
+  </w:abstractNum>
   <w:abstractNum w:abstractNumId="990">
-    <w:nsid w:val="b8f04a63"/>
+    <w:nsid w:val="7293c32a"/>
     <w:multiLevelType w:val="multilevel"/>
     <w:lvl w:ilvl="0">
       <w:numFmt w:val="bullet"/>
@@ -7586,7 +8351,7 @@
     </w:lvl>
   </w:abstractNum>
   <w:abstractNum w:abstractNumId="991">
-    <w:nsid w:val="4ce86ee3"/>
+    <w:nsid w:val="e3184fe5"/>
     <w:multiLevelType w:val="multilevel"/>
     <w:lvl w:ilvl="0">
       <w:numFmt w:val="bullet"/>
@@ -7667,7 +8432,7 @@
     </w:lvl>
   </w:abstractNum>
   <w:abstractNum w:abstractNumId="99411">
-    <w:nsid w:val="40d87ab7"/>
+    <w:nsid w:val="10ce1711"/>
     <w:multiLevelType w:val="multilevel"/>
     <w:lvl w:ilvl="0">
       <w:start w:val="1"/>
@@ -7790,6 +8555,81 @@
       <w:startOverride w:val="1"/>
     </w:lvlOverride>
   </w:num>
+  <w:num w:numId="6">
+    <w:abstractNumId w:val="2"/>
+  </w:num>
+  <w:num w:numId="7">
+    <w:abstractNumId w:val="13"/>
+  </w:num>
+  <w:num w:numId="8">
+    <w:abstractNumId w:val="13"/>
+  </w:num>
+  <w:num w:numId="9">
+    <w:abstractNumId w:val="13"/>
+  </w:num>
+  <w:num w:numId="10">
+    <w:abstractNumId w:val="13"/>
+  </w:num>
+  <w:num w:numId="11">
+    <w:abstractNumId w:val="13"/>
+  </w:num>
+  <w:num w:numId="12">
+    <w:abstractNumId w:val="13"/>
+  </w:num>
+  <w:num w:numId="13">
+    <w:abstractNumId w:val="14"/>
+    <w:lvlOverride w:ilvl="0">
+      <w:startOverride w:val="1"/>
+    </w:lvlOverride>
+    <w:lvlOverride w:ilvl="1">
+      <w:startOverride w:val="1"/>
+    </w:lvlOverride>
+    <w:lvlOverride w:ilvl="2">
+      <w:startOverride w:val="1"/>
+    </w:lvlOverride>
+    <w:lvlOverride w:ilvl="3">
+      <w:startOverride w:val="1"/>
+    </w:lvlOverride>
+    <w:lvlOverride w:ilvl="4">
+      <w:startOverride w:val="1"/>
+    </w:lvlOverride>
+    <w:lvlOverride w:ilvl="5">
+      <w:startOverride w:val="1"/>
+    </w:lvlOverride>
+    <w:lvlOverride w:ilvl="6">
+      <w:startOverride w:val="1"/>
+    </w:lvlOverride>
+  </w:num>
+  <w:num w:numId="14">
+    <w:abstractNumId w:val="11"/>
+  </w:num>
+  <w:num w:numId="15">
+    <w:abstractNumId w:val="6"/>
+  </w:num>
+  <w:num w:numId="16">
+    <w:abstractNumId w:val="5"/>
+  </w:num>
+  <w:num w:numId="17">
+    <w:abstractNumId w:val="4"/>
+  </w:num>
+  <w:num w:numId="18">
+    <w:abstractNumId w:val="3"/>
+  </w:num>
+  <w:num w:numId="19">
+    <w:abstractNumId w:val="12"/>
+  </w:num>
+  <w:num w:numId="20">
+    <w:abstractNumId w:val="10"/>
+  </w:num>
+  <w:num w:numId="21">
+    <w:abstractNumId w:val="9"/>
+  </w:num>
+  <w:num w:numId="22">
+    <w:abstractNumId w:val="8"/>
+  </w:num>
+  <w:num w:numId="23">
+    <w:abstractNumId w:val="7"/>
+  </w:num>
   <w:num w:numId="1000">
     <w:abstractNumId w:val="990"/>
   </w:num>
@@ -7806,6 +8646,12 @@
     <w:abstractNumId w:val="991"/>
   </w:num>
   <w:num w:numId="1005">
+    <w:abstractNumId w:val="991"/>
+  </w:num>
+  <w:num w:numId="1006">
+    <w:abstractNumId w:val="991"/>
+  </w:num>
+  <w:num w:numId="1007">
     <w:abstractNumId w:val="99411"/>
     <w:lvlOverride w:ilvl="0">
       <w:startOverride w:val="1"/>
@@ -8531,6 +9377,11 @@
   <w:style w:type="paragraph" w:customStyle="1" w:styleId="Figure">
     <w:name w:val="Figure"/>
     <w:basedOn w:val="Normal"/>
+    <w:rsid w:val="005E696C"/>
+    <w:pPr>
+      <w:spacing w:before="600" w:after="800"/>
+      <w:jc w:val="center"/>
+    </w:pPr>
   </w:style>
   <w:style w:type="paragraph" w:customStyle="1" w:styleId="FigurewithCaption">
     <w:name w:val="Figure with Caption"/>

</xml_diff>